<commit_message>
MAJ SQL,MCD,MLD,Manager,Class et diagramme
</commit_message>
<xml_diff>
--- a/PROJET STAGE/Diagramme/Diagramme de flux/Diagramme de flux final.docx
+++ b/PROJET STAGE/Diagramme/Diagramme de flux/Diagramme de flux final.docx
@@ -1398,6 +1398,117 @@
           <w:noProof/>
           <w:lang w:eastAsia="fr-FR"/>
         </w:rPr>
+        <mc:AlternateContent>
+          <mc:Choice Requires="wps">
+            <w:drawing>
+              <wp:anchor distT="0" distB="0" distL="114300" distR="114300" simplePos="0" relativeHeight="251672576" behindDoc="0" locked="0" layoutInCell="1" allowOverlap="1">
+                <wp:simplePos x="0" y="0"/>
+                <wp:positionH relativeFrom="column">
+                  <wp:posOffset>3762740</wp:posOffset>
+                </wp:positionH>
+                <wp:positionV relativeFrom="paragraph">
+                  <wp:posOffset>7594681</wp:posOffset>
+                </wp:positionV>
+                <wp:extent cx="1973655" cy="280657"/>
+                <wp:effectExtent l="0" t="0" r="26670" b="24765"/>
+                <wp:wrapNone/>
+                <wp:docPr id="21" name="Zone de texte 21"/>
+                <wp:cNvGraphicFramePr/>
+                <a:graphic xmlns:a="http://schemas.openxmlformats.org/drawingml/2006/main">
+                  <a:graphicData uri="http://schemas.microsoft.com/office/word/2010/wordprocessingShape">
+                    <wps:wsp>
+                      <wps:cNvSpPr txBox="1"/>
+                      <wps:spPr>
+                        <a:xfrm>
+                          <a:off x="0" y="0"/>
+                          <a:ext cx="1973655" cy="280657"/>
+                        </a:xfrm>
+                        <a:prstGeom prst="rect">
+                          <a:avLst/>
+                        </a:prstGeom>
+                        <a:solidFill>
+                          <a:schemeClr val="lt1"/>
+                        </a:solidFill>
+                        <a:ln w="6350">
+                          <a:solidFill>
+                            <a:prstClr val="black"/>
+                          </a:solidFill>
+                        </a:ln>
+                        <a:effectLst/>
+                      </wps:spPr>
+                      <wps:style>
+                        <a:lnRef idx="0">
+                          <a:schemeClr val="accent1"/>
+                        </a:lnRef>
+                        <a:fillRef idx="0">
+                          <a:schemeClr val="accent1"/>
+                        </a:fillRef>
+                        <a:effectRef idx="0">
+                          <a:schemeClr val="accent1"/>
+                        </a:effectRef>
+                        <a:fontRef idx="minor">
+                          <a:schemeClr val="dk1"/>
+                        </a:fontRef>
+                      </wps:style>
+                      <wps:txbx>
+                        <w:txbxContent>
+                          <w:p>
+                            <w:pPr>
+                              <w:ind w:left="0"/>
+                            </w:pPr>
+                            <w:r>
+                              <w:t>Imprimer la feuille de présence</w:t>
+                            </w:r>
+                          </w:p>
+                        </w:txbxContent>
+                      </wps:txbx>
+                      <wps:bodyPr rot="0" spcFirstLastPara="0" vertOverflow="overflow" horzOverflow="overflow" vert="horz" wrap="square" lIns="91440" tIns="45720" rIns="91440" bIns="45720" numCol="1" spcCol="0" rtlCol="0" fromWordArt="0" anchor="t" anchorCtr="0" forceAA="0" compatLnSpc="1">
+                        <a:prstTxWarp prst="textNoShape">
+                          <a:avLst/>
+                        </a:prstTxWarp>
+                        <a:noAutofit/>
+                      </wps:bodyPr>
+                    </wps:wsp>
+                  </a:graphicData>
+                </a:graphic>
+                <wp14:sizeRelH relativeFrom="margin">
+                  <wp14:pctWidth>0</wp14:pctWidth>
+                </wp14:sizeRelH>
+                <wp14:sizeRelV relativeFrom="margin">
+                  <wp14:pctHeight>0</wp14:pctHeight>
+                </wp14:sizeRelV>
+              </wp:anchor>
+            </w:drawing>
+          </mc:Choice>
+          <mc:Fallback>
+            <w:pict>
+              <v:shapetype id="_x0000_t202" coordsize="21600,21600" o:spt="202" path="m,l,21600r21600,l21600,xe">
+                <v:stroke joinstyle="miter"/>
+                <v:path gradientshapeok="t" o:connecttype="rect"/>
+              </v:shapetype>
+              <v:shape id="Zone de texte 21" o:spid="_x0000_s1031" type="#_x0000_t202" style="position:absolute;left:0;text-align:left;margin-left:296.3pt;margin-top:598pt;width:155.4pt;height:22.1pt;z-index:251672576;visibility:visible;mso-wrap-style:square;mso-width-percent:0;mso-height-percent:0;mso-wrap-distance-left:9pt;mso-wrap-distance-top:0;mso-wrap-distance-right:9pt;mso-wrap-distance-bottom:0;mso-position-horizontal:absolute;mso-position-horizontal-relative:text;mso-position-vertical:absolute;mso-position-vertical-relative:text;mso-width-percent:0;mso-height-percent:0;mso-width-relative:margin;mso-height-relative:margin;v-text-anchor:top" o:gfxdata="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" fillcolor="white [3201]" strokeweight=".5pt">
+                <v:textbox>
+                  <w:txbxContent>
+                    <w:p>
+                      <w:pPr>
+                        <w:ind w:left="0"/>
+                      </w:pPr>
+                      <w:r>
+                        <w:t>Imprimer la feuille de présence</w:t>
+                      </w:r>
+                    </w:p>
+                  </w:txbxContent>
+                </v:textbox>
+              </v:shape>
+            </w:pict>
+          </mc:Fallback>
+        </mc:AlternateContent>
+      </w:r>
+      <w:r>
+        <w:rPr>
+          <w:noProof/>
+          <w:lang w:eastAsia="fr-FR"/>
+        </w:rPr>
         <w:drawing>
           <wp:inline distT="0" distB="0" distL="0" distR="0">
             <wp:extent cx="7315200" cy="8229600"/>
@@ -1441,7 +1552,10 @@
         </w:drawing>
       </w:r>
     </w:p>
-    <w:p/>
+    <w:p>
+      <w:bookmarkStart w:id="0" w:name="_GoBack"/>
+      <w:bookmarkEnd w:id="0"/>
+    </w:p>
     <w:p/>
     <w:p/>
     <w:p/>
@@ -1553,8 +1667,6 @@
       <w:pPr>
         <w:ind w:left="0"/>
       </w:pPr>
-      <w:bookmarkStart w:id="0" w:name="_GoBack"/>
-      <w:bookmarkEnd w:id="0"/>
     </w:p>
     <w:sectPr>
       <w:pgSz w:w="11906" w:h="16838"/>

</xml_diff>

<commit_message>
MAJ css, PCGA, diag, enfant, header, plancomptable
</commit_message>
<xml_diff>
--- a/PROJET STAGE/Diagramme/Diagramme de flux/Diagramme de flux final.docx
+++ b/PROJET STAGE/Diagramme/Diagramme de flux/Diagramme de flux final.docx
@@ -493,89 +493,17 @@
         </mc:AlternateContent>
       </w:r>
     </w:p>
-    <w:p/>
     <w:p>
       <w:r>
         <w:rPr>
           <w:noProof/>
           <w:lang w:eastAsia="fr-FR"/>
         </w:rPr>
-        <mc:AlternateContent>
-          <mc:Choice Requires="wps">
-            <w:drawing>
-              <wp:anchor distT="0" distB="0" distL="114300" distR="114300" simplePos="0" relativeHeight="251662336" behindDoc="0" locked="0" layoutInCell="1" allowOverlap="1">
-                <wp:simplePos x="0" y="0"/>
-                <wp:positionH relativeFrom="column">
-                  <wp:posOffset>-48769</wp:posOffset>
-                </wp:positionH>
-                <wp:positionV relativeFrom="paragraph">
-                  <wp:posOffset>541586</wp:posOffset>
-                </wp:positionV>
-                <wp:extent cx="3041964" cy="416459"/>
-                <wp:effectExtent l="19050" t="114300" r="0" b="22225"/>
-                <wp:wrapNone/>
-                <wp:docPr id="2" name="Connecteur droit avec flèche 2"/>
-                <wp:cNvGraphicFramePr/>
-                <a:graphic xmlns:a="http://schemas.openxmlformats.org/drawingml/2006/main">
-                  <a:graphicData uri="http://schemas.microsoft.com/office/word/2010/wordprocessingShape">
-                    <wps:wsp>
-                      <wps:cNvCnPr/>
-                      <wps:spPr>
-                        <a:xfrm flipV="1">
-                          <a:off x="0" y="0"/>
-                          <a:ext cx="3041964" cy="416459"/>
-                        </a:xfrm>
-                        <a:prstGeom prst="straightConnector1">
-                          <a:avLst/>
-                        </a:prstGeom>
-                        <a:ln w="28575">
-                          <a:tailEnd type="arrow"/>
-                        </a:ln>
-                      </wps:spPr>
-                      <wps:style>
-                        <a:lnRef idx="1">
-                          <a:schemeClr val="accent2"/>
-                        </a:lnRef>
-                        <a:fillRef idx="0">
-                          <a:schemeClr val="accent2"/>
-                        </a:fillRef>
-                        <a:effectRef idx="0">
-                          <a:schemeClr val="accent2"/>
-                        </a:effectRef>
-                        <a:fontRef idx="minor">
-                          <a:schemeClr val="tx1"/>
-                        </a:fontRef>
-                      </wps:style>
-                      <wps:bodyPr/>
-                    </wps:wsp>
-                  </a:graphicData>
-                </a:graphic>
-              </wp:anchor>
-            </w:drawing>
-          </mc:Choice>
-          <mc:Fallback>
-            <w:pict>
-              <v:shapetype id="_x0000_t32" coordsize="21600,21600" o:spt="32" o:oned="t" path="m,l21600,21600e" filled="f">
-                <v:path arrowok="t" fillok="f" o:connecttype="none"/>
-                <o:lock v:ext="edit" shapetype="t"/>
-              </v:shapetype>
-              <v:shape id="Connecteur droit avec flèche 2" o:spid="_x0000_s1026" type="#_x0000_t32" style="position:absolute;margin-left:-3.85pt;margin-top:42.65pt;width:239.5pt;height:32.8pt;flip:y;z-index:251662336;visibility:visible;mso-wrap-style:square;mso-wrap-distance-left:9pt;mso-wrap-distance-top:0;mso-wrap-distance-right:9pt;mso-wrap-distance-bottom:0;mso-position-horizontal:absolute;mso-position-horizontal-relative:text;mso-position-vertical:absolute;mso-position-vertical-relative:text" o:gfxdata="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" strokecolor="#bc4542 [3045]" strokeweight="2.25pt">
-                <v:stroke endarrow="open"/>
-              </v:shape>
-            </w:pict>
-          </mc:Fallback>
-        </mc:AlternateContent>
-      </w:r>
-      <w:r>
-        <w:rPr>
-          <w:noProof/>
-          <w:lang w:eastAsia="fr-FR"/>
-        </w:rPr>
         <w:drawing>
-          <wp:inline distT="0" distB="0" distL="0" distR="0">
-            <wp:extent cx="7378575" cy="3494600"/>
-            <wp:effectExtent l="0" t="0" r="0" b="0"/>
-            <wp:docPr id="5" name="Image 5" descr="C:\Users\loicd\Documents\phpweb\DWWM_Loïc\PROJET STAGE\Diagramme\diagramme de flux partie 2.png"/>
+          <wp:inline distT="0" distB="0" distL="0" distR="0" wp14:anchorId="77289E8A" wp14:editId="6C5705CA">
+            <wp:extent cx="7188452" cy="3790824"/>
+            <wp:effectExtent l="0" t="0" r="0" b="635"/>
+            <wp:docPr id="20" name="Image 20"/>
             <wp:cNvGraphicFramePr>
               <a:graphicFrameLocks xmlns:a="http://schemas.openxmlformats.org/drawingml/2006/main" noChangeAspect="1"/>
             </wp:cNvGraphicFramePr>
@@ -583,10 +511,8 @@
               <a:graphicData uri="http://schemas.openxmlformats.org/drawingml/2006/picture">
                 <pic:pic xmlns:pic="http://schemas.openxmlformats.org/drawingml/2006/picture">
                   <pic:nvPicPr>
-                    <pic:cNvPr id="0" name="Picture 2" descr="C:\Users\loicd\Documents\phpweb\DWWM_Loïc\PROJET STAGE\Diagramme\diagramme de flux partie 2.png"/>
-                    <pic:cNvPicPr>
-                      <a:picLocks noChangeAspect="1" noChangeArrowheads="1"/>
-                    </pic:cNvPicPr>
+                    <pic:cNvPr id="0" name="diagramme de flux partie 2.png"/>
+                    <pic:cNvPicPr/>
                   </pic:nvPicPr>
                   <pic:blipFill>
                     <a:blip r:embed="rId7">
@@ -596,23 +522,18 @@
                         </a:ext>
                       </a:extLst>
                     </a:blip>
-                    <a:srcRect/>
                     <a:stretch>
                       <a:fillRect/>
                     </a:stretch>
                   </pic:blipFill>
-                  <pic:spPr bwMode="auto">
+                  <pic:spPr>
                     <a:xfrm>
                       <a:off x="0" y="0"/>
-                      <a:ext cx="7377622" cy="3494149"/>
+                      <a:ext cx="7199691" cy="3796751"/>
                     </a:xfrm>
                     <a:prstGeom prst="rect">
                       <a:avLst/>
                     </a:prstGeom>
-                    <a:noFill/>
-                    <a:ln>
-                      <a:noFill/>
-                    </a:ln>
                   </pic:spPr>
                 </pic:pic>
               </a:graphicData>
@@ -628,7 +549,7 @@
           <w:lang w:eastAsia="fr-FR"/>
         </w:rPr>
         <w:drawing>
-          <wp:inline distT="0" distB="0" distL="0" distR="0">
+          <wp:inline distT="0" distB="0" distL="0" distR="0" wp14:anchorId="74FBC335" wp14:editId="797CC5C1">
             <wp:extent cx="7263829" cy="4145697"/>
             <wp:effectExtent l="0" t="0" r="0" b="7620"/>
             <wp:docPr id="7" name="Image 7"/>
@@ -669,7 +590,10 @@
           </wp:inline>
         </w:drawing>
       </w:r>
+      <w:bookmarkStart w:id="0" w:name="_GoBack"/>
+      <w:bookmarkEnd w:id="0"/>
     </w:p>
+    <w:p/>
     <w:p/>
     <w:p>
       <w:r>
@@ -677,7 +601,6 @@
           <w:noProof/>
           <w:lang w:eastAsia="fr-FR"/>
         </w:rPr>
-        <w:lastRenderedPageBreak/>
         <w:drawing>
           <wp:inline distT="0" distB="0" distL="0" distR="0">
             <wp:extent cx="7239558" cy="1171254"/>
@@ -1050,7 +973,6 @@
           <w:noProof/>
           <w:lang w:eastAsia="fr-FR"/>
         </w:rPr>
-        <w:lastRenderedPageBreak/>
         <mc:AlternateContent>
           <mc:Choice Requires="wps">
             <w:drawing>
@@ -1552,10 +1474,7 @@
         </w:drawing>
       </w:r>
     </w:p>
-    <w:p>
-      <w:bookmarkStart w:id="0" w:name="_GoBack"/>
-      <w:bookmarkEnd w:id="0"/>
-    </w:p>
+    <w:p/>
     <w:p/>
     <w:p/>
     <w:p/>

</xml_diff>

<commit_message>
MAJ diapo + rapport fini
</commit_message>
<xml_diff>
--- a/PROJET STAGE/Diagramme/Diagramme de flux/Diagramme de flux final.docx
+++ b/PROJET STAGE/Diagramme/Diagramme de flux/Diagramme de flux final.docx
@@ -17,269 +17,23 @@
           <w:szCs w:val="36"/>
           <w:u w:val="single"/>
         </w:rPr>
-        <w:t xml:space="preserve">Cas </w:t>
-      </w:r>
-      <w:proofErr w:type="spellStart"/>
-      <w:r>
-        <w:rPr>
-          <w:sz w:val="36"/>
-          <w:szCs w:val="36"/>
-          <w:u w:val="single"/>
-        </w:rPr>
-        <w:t>Admin</w:t>
-      </w:r>
-      <w:proofErr w:type="spellEnd"/>
-      <w:r>
-        <w:rPr>
-          <w:sz w:val="36"/>
-          <w:szCs w:val="36"/>
-          <w:u w:val="single"/>
-        </w:rPr>
-        <w:t xml:space="preserve"> (comptable)</w:t>
+        <w:t>Cas Admin (comptable)</w:t>
       </w:r>
     </w:p>
     <w:p>
-      <w:r>
-        <w:rPr>
-          <w:noProof/>
-          <w:lang w:eastAsia="fr-FR"/>
-        </w:rPr>
-        <mc:AlternateContent>
-          <mc:Choice Requires="wps">
-            <w:drawing>
-              <wp:anchor distT="0" distB="0" distL="114300" distR="114300" simplePos="0" relativeHeight="251671552" behindDoc="0" locked="0" layoutInCell="1" allowOverlap="1">
-                <wp:simplePos x="0" y="0"/>
-                <wp:positionH relativeFrom="column">
-                  <wp:posOffset>4242573</wp:posOffset>
-                </wp:positionH>
-                <wp:positionV relativeFrom="paragraph">
-                  <wp:posOffset>8599195</wp:posOffset>
-                </wp:positionV>
-                <wp:extent cx="742384" cy="262551"/>
-                <wp:effectExtent l="0" t="0" r="19685" b="23495"/>
-                <wp:wrapNone/>
-                <wp:docPr id="19" name="Zone de texte 19"/>
-                <wp:cNvGraphicFramePr/>
-                <a:graphic xmlns:a="http://schemas.openxmlformats.org/drawingml/2006/main">
-                  <a:graphicData uri="http://schemas.microsoft.com/office/word/2010/wordprocessingShape">
-                    <wps:wsp>
-                      <wps:cNvSpPr txBox="1"/>
-                      <wps:spPr>
-                        <a:xfrm>
-                          <a:off x="0" y="0"/>
-                          <a:ext cx="742384" cy="262551"/>
-                        </a:xfrm>
-                        <a:prstGeom prst="rect">
-                          <a:avLst/>
-                        </a:prstGeom>
-                        <a:solidFill>
-                          <a:schemeClr val="lt1"/>
-                        </a:solidFill>
-                        <a:ln w="6350">
-                          <a:solidFill>
-                            <a:prstClr val="black"/>
-                          </a:solidFill>
-                        </a:ln>
-                        <a:effectLst/>
-                      </wps:spPr>
-                      <wps:style>
-                        <a:lnRef idx="0">
-                          <a:schemeClr val="accent1"/>
-                        </a:lnRef>
-                        <a:fillRef idx="0">
-                          <a:schemeClr val="accent1"/>
-                        </a:fillRef>
-                        <a:effectRef idx="0">
-                          <a:schemeClr val="accent1"/>
-                        </a:effectRef>
-                        <a:fontRef idx="minor">
-                          <a:schemeClr val="dk1"/>
-                        </a:fontRef>
-                      </wps:style>
-                      <wps:txbx>
-                        <w:txbxContent>
-                          <w:p>
-                            <w:pPr>
-                              <w:ind w:left="0"/>
-                              <w:jc w:val="center"/>
-                            </w:pPr>
-                            <w:r>
-                              <w:t>Retour</w:t>
-                            </w:r>
-                          </w:p>
-                        </w:txbxContent>
-                      </wps:txbx>
-                      <wps:bodyPr rot="0" spcFirstLastPara="0" vertOverflow="overflow" horzOverflow="overflow" vert="horz" wrap="square" lIns="91440" tIns="45720" rIns="91440" bIns="45720" numCol="1" spcCol="0" rtlCol="0" fromWordArt="0" anchor="t" anchorCtr="0" forceAA="0" compatLnSpc="1">
-                        <a:prstTxWarp prst="textNoShape">
-                          <a:avLst/>
-                        </a:prstTxWarp>
-                        <a:noAutofit/>
-                      </wps:bodyPr>
-                    </wps:wsp>
-                  </a:graphicData>
-                </a:graphic>
-                <wp14:sizeRelV relativeFrom="margin">
-                  <wp14:pctHeight>0</wp14:pctHeight>
-                </wp14:sizeRelV>
-              </wp:anchor>
-            </w:drawing>
-          </mc:Choice>
-          <mc:Fallback>
-            <w:pict>
-              <v:shapetype id="_x0000_t202" coordsize="21600,21600" o:spt="202" path="m,l,21600r21600,l21600,xe">
-                <v:stroke joinstyle="miter"/>
-                <v:path gradientshapeok="t" o:connecttype="rect"/>
-              </v:shapetype>
-              <v:shape id="Zone de texte 19" o:spid="_x0000_s1026" type="#_x0000_t202" style="position:absolute;left:0;text-align:left;margin-left:334.05pt;margin-top:677.1pt;width:58.45pt;height:20.65pt;z-index:251671552;visibility:visible;mso-wrap-style:square;mso-height-percent:0;mso-wrap-distance-left:9pt;mso-wrap-distance-top:0;mso-wrap-distance-right:9pt;mso-wrap-distance-bottom:0;mso-position-horizontal:absolute;mso-position-horizontal-relative:text;mso-position-vertical:absolute;mso-position-vertical-relative:text;mso-height-percent:0;mso-height-relative:margin;v-text-anchor:top" o:gfxdata="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" fillcolor="white [3201]" strokeweight=".5pt">
-                <v:textbox>
-                  <w:txbxContent>
-                    <w:p>
-                      <w:pPr>
-                        <w:ind w:left="0"/>
-                        <w:jc w:val="center"/>
-                      </w:pPr>
-                      <w:r>
-                        <w:t>Retour</w:t>
-                      </w:r>
-                    </w:p>
-                  </w:txbxContent>
-                </v:textbox>
-              </v:shape>
-            </w:pict>
-          </mc:Fallback>
-        </mc:AlternateContent>
-      </w:r>
-      <w:r>
-        <w:rPr>
-          <w:noProof/>
-          <w:lang w:eastAsia="fr-FR"/>
-        </w:rPr>
-        <mc:AlternateContent>
-          <mc:Choice Requires="wps">
-            <w:drawing>
-              <wp:anchor distT="0" distB="0" distL="114300" distR="114300" simplePos="0" relativeHeight="251663360" behindDoc="0" locked="0" layoutInCell="1" allowOverlap="1" wp14:anchorId="7E33F047" wp14:editId="2995CA8E">
-                <wp:simplePos x="0" y="0"/>
-                <wp:positionH relativeFrom="column">
-                  <wp:posOffset>-409738</wp:posOffset>
-                </wp:positionH>
-                <wp:positionV relativeFrom="paragraph">
-                  <wp:posOffset>6624955</wp:posOffset>
-                </wp:positionV>
-                <wp:extent cx="2108960" cy="261495"/>
-                <wp:effectExtent l="0" t="0" r="5715" b="5715"/>
-                <wp:wrapNone/>
-                <wp:docPr id="4" name="Zone de texte 4"/>
-                <wp:cNvGraphicFramePr/>
-                <a:graphic xmlns:a="http://schemas.openxmlformats.org/drawingml/2006/main">
-                  <a:graphicData uri="http://schemas.microsoft.com/office/word/2010/wordprocessingShape">
-                    <wps:wsp>
-                      <wps:cNvSpPr txBox="1"/>
-                      <wps:spPr>
-                        <a:xfrm>
-                          <a:off x="0" y="0"/>
-                          <a:ext cx="2108960" cy="261495"/>
-                        </a:xfrm>
-                        <a:prstGeom prst="rect">
-                          <a:avLst/>
-                        </a:prstGeom>
-                        <a:solidFill>
-                          <a:schemeClr val="lt1"/>
-                        </a:solidFill>
-                        <a:ln w="6350">
-                          <a:noFill/>
-                        </a:ln>
-                        <a:effectLst/>
-                      </wps:spPr>
-                      <wps:style>
-                        <a:lnRef idx="0">
-                          <a:schemeClr val="accent1"/>
-                        </a:lnRef>
-                        <a:fillRef idx="0">
-                          <a:schemeClr val="accent1"/>
-                        </a:fillRef>
-                        <a:effectRef idx="0">
-                          <a:schemeClr val="accent1"/>
-                        </a:effectRef>
-                        <a:fontRef idx="minor">
-                          <a:schemeClr val="dk1"/>
-                        </a:fontRef>
-                      </wps:style>
-                      <wps:txbx>
-                        <w:txbxContent>
-                          <w:p>
-                            <w:pPr>
-                              <w:ind w:left="0"/>
-                              <w:rPr>
-                                <w:sz w:val="24"/>
-                                <w:szCs w:val="24"/>
-                              </w:rPr>
-                            </w:pPr>
-                            <w:r>
-                              <w:rPr>
-                                <w:sz w:val="24"/>
-                                <w:szCs w:val="24"/>
-                              </w:rPr>
-                              <w:t>Pour supprimer un fournisseur</w:t>
-                            </w:r>
-                          </w:p>
-                        </w:txbxContent>
-                      </wps:txbx>
-                      <wps:bodyPr rot="0" spcFirstLastPara="0" vertOverflow="overflow" horzOverflow="overflow" vert="horz" wrap="square" lIns="91440" tIns="45720" rIns="91440" bIns="45720" numCol="1" spcCol="0" rtlCol="0" fromWordArt="0" anchor="t" anchorCtr="0" forceAA="0" compatLnSpc="1">
-                        <a:prstTxWarp prst="textNoShape">
-                          <a:avLst/>
-                        </a:prstTxWarp>
-                        <a:noAutofit/>
-                      </wps:bodyPr>
-                    </wps:wsp>
-                  </a:graphicData>
-                </a:graphic>
-                <wp14:sizeRelH relativeFrom="margin">
-                  <wp14:pctWidth>0</wp14:pctWidth>
-                </wp14:sizeRelH>
-                <wp14:sizeRelV relativeFrom="margin">
-                  <wp14:pctHeight>0</wp14:pctHeight>
-                </wp14:sizeRelV>
-              </wp:anchor>
-            </w:drawing>
-          </mc:Choice>
-          <mc:Fallback>
-            <w:pict>
-              <v:shape id="Zone de texte 4" o:spid="_x0000_s1027" type="#_x0000_t202" style="position:absolute;left:0;text-align:left;margin-left:-32.25pt;margin-top:521.65pt;width:166.05pt;height:20.6pt;z-index:251663360;visibility:visible;mso-wrap-style:square;mso-width-percent:0;mso-height-percent:0;mso-wrap-distance-left:9pt;mso-wrap-distance-top:0;mso-wrap-distance-right:9pt;mso-wrap-distance-bottom:0;mso-position-horizontal:absolute;mso-position-horizontal-relative:text;mso-position-vertical:absolute;mso-position-vertical-relative:text;mso-width-percent:0;mso-height-percent:0;mso-width-relative:margin;mso-height-relative:margin;v-text-anchor:top" o:gfxdata="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" fillcolor="white [3201]" stroked="f" strokeweight=".5pt">
-                <v:textbox>
-                  <w:txbxContent>
-                    <w:p>
-                      <w:pPr>
-                        <w:ind w:left="0"/>
-                        <w:rPr>
-                          <w:sz w:val="24"/>
-                          <w:szCs w:val="24"/>
-                        </w:rPr>
-                      </w:pPr>
-                      <w:r>
-                        <w:rPr>
-                          <w:sz w:val="24"/>
-                          <w:szCs w:val="24"/>
-                        </w:rPr>
-                        <w:t>Pour supprimer un fournisseur</w:t>
-                      </w:r>
-                    </w:p>
-                  </w:txbxContent>
-                </v:textbox>
-              </v:shape>
-            </w:pict>
-          </mc:Fallback>
-        </mc:AlternateContent>
-      </w:r>
+      <w:pPr>
+        <w:ind w:left="-851"/>
+      </w:pPr>
       <w:r>
         <w:rPr>
           <w:noProof/>
           <w:lang w:eastAsia="fr-FR"/>
         </w:rPr>
         <w:drawing>
-          <wp:inline distT="0" distB="0" distL="0" distR="0" wp14:anchorId="3A862719" wp14:editId="4796B888">
-            <wp:extent cx="7231557" cy="9240982"/>
-            <wp:effectExtent l="0" t="0" r="7620" b="0"/>
-            <wp:docPr id="1" name="Image 1" descr="C:\Users\loicd\Documents\phpweb\DWWM_Loïc\PROJET STAGE\Diagramme\diagramme de flux partie 1.png"/>
+          <wp:inline distT="0" distB="0" distL="0" distR="0">
+            <wp:extent cx="6840000" cy="7012800"/>
+            <wp:effectExtent l="0" t="0" r="0" b="0"/>
+            <wp:docPr id="5" name="Image 5"/>
             <wp:cNvGraphicFramePr>
               <a:graphicFrameLocks xmlns:a="http://schemas.openxmlformats.org/drawingml/2006/main" noChangeAspect="1"/>
             </wp:cNvGraphicFramePr>
@@ -287,10 +41,8 @@
               <a:graphicData uri="http://schemas.openxmlformats.org/drawingml/2006/picture">
                 <pic:pic xmlns:pic="http://schemas.openxmlformats.org/drawingml/2006/picture">
                   <pic:nvPicPr>
-                    <pic:cNvPr id="0" name="Picture 1" descr="C:\Users\loicd\Documents\phpweb\DWWM_Loïc\PROJET STAGE\Diagramme\diagramme de flux partie 1.png"/>
-                    <pic:cNvPicPr>
-                      <a:picLocks noChangeAspect="1" noChangeArrowheads="1"/>
-                    </pic:cNvPicPr>
+                    <pic:cNvPr id="0" name="diagramme de flux partie 1.png"/>
+                    <pic:cNvPicPr/>
                   </pic:nvPicPr>
                   <pic:blipFill>
                     <a:blip r:embed="rId5">
@@ -300,23 +52,18 @@
                         </a:ext>
                       </a:extLst>
                     </a:blip>
-                    <a:srcRect/>
                     <a:stretch>
                       <a:fillRect/>
                     </a:stretch>
                   </pic:blipFill>
-                  <pic:spPr bwMode="auto">
+                  <pic:spPr>
                     <a:xfrm>
                       <a:off x="0" y="0"/>
-                      <a:ext cx="7266355" cy="9285449"/>
+                      <a:ext cx="6840000" cy="7012800"/>
                     </a:xfrm>
                     <a:prstGeom prst="rect">
                       <a:avLst/>
                     </a:prstGeom>
-                    <a:noFill/>
-                    <a:ln>
-                      <a:noFill/>
-                    </a:ln>
                   </pic:spPr>
                 </pic:pic>
               </a:graphicData>
@@ -326,17 +73,19 @@
       </w:r>
     </w:p>
     <w:p>
+      <w:pPr>
+        <w:ind w:left="-993"/>
+      </w:pPr>
       <w:r>
         <w:rPr>
           <w:noProof/>
           <w:lang w:eastAsia="fr-FR"/>
         </w:rPr>
-        <w:lastRenderedPageBreak/>
         <w:drawing>
-          <wp:inline distT="0" distB="0" distL="0" distR="0" wp14:anchorId="265F07BF" wp14:editId="26B8FCBC">
-            <wp:extent cx="7366571" cy="1446240"/>
-            <wp:effectExtent l="0" t="0" r="6350" b="1905"/>
-            <wp:docPr id="6" name="Image 6"/>
+          <wp:inline distT="0" distB="0" distL="0" distR="0" wp14:anchorId="441DC5B7" wp14:editId="4536C9D5">
+            <wp:extent cx="6807501" cy="2025747"/>
+            <wp:effectExtent l="0" t="0" r="0" b="0"/>
+            <wp:docPr id="2" name="Image 2"/>
             <wp:cNvGraphicFramePr>
               <a:graphicFrameLocks xmlns:a="http://schemas.openxmlformats.org/drawingml/2006/main" noChangeAspect="1"/>
             </wp:cNvGraphicFramePr>
@@ -362,7 +111,7 @@
                   <pic:spPr>
                     <a:xfrm>
                       <a:off x="0" y="0"/>
-                      <a:ext cx="7364812" cy="1445895"/>
+                      <a:ext cx="6795950" cy="2022310"/>
                     </a:xfrm>
                     <a:prstGeom prst="rect">
                       <a:avLst/>
@@ -499,11 +248,12 @@
           <w:noProof/>
           <w:lang w:eastAsia="fr-FR"/>
         </w:rPr>
+        <w:lastRenderedPageBreak/>
         <w:drawing>
-          <wp:inline distT="0" distB="0" distL="0" distR="0" wp14:anchorId="77289E8A" wp14:editId="6C5705CA">
-            <wp:extent cx="7188452" cy="3790824"/>
-            <wp:effectExtent l="0" t="0" r="0" b="635"/>
-            <wp:docPr id="20" name="Image 20"/>
+          <wp:inline distT="0" distB="0" distL="0" distR="0" wp14:anchorId="22F68981" wp14:editId="6705EB4F">
+            <wp:extent cx="3418449" cy="7891975"/>
+            <wp:effectExtent l="0" t="0" r="0" b="0"/>
+            <wp:docPr id="24" name="Image 24"/>
             <wp:cNvGraphicFramePr>
               <a:graphicFrameLocks xmlns:a="http://schemas.openxmlformats.org/drawingml/2006/main" noChangeAspect="1"/>
             </wp:cNvGraphicFramePr>
@@ -529,7 +279,7 @@
                   <pic:spPr>
                     <a:xfrm>
                       <a:off x="0" y="0"/>
-                      <a:ext cx="7199691" cy="3796751"/>
+                      <a:ext cx="3418449" cy="7891976"/>
                     </a:xfrm>
                     <a:prstGeom prst="rect">
                       <a:avLst/>
@@ -541,18 +291,16 @@
           </wp:inline>
         </w:drawing>
       </w:r>
-    </w:p>
-    <w:p>
       <w:r>
         <w:rPr>
           <w:noProof/>
           <w:lang w:eastAsia="fr-FR"/>
         </w:rPr>
         <w:drawing>
-          <wp:inline distT="0" distB="0" distL="0" distR="0" wp14:anchorId="74FBC335" wp14:editId="797CC5C1">
-            <wp:extent cx="7263829" cy="4145697"/>
-            <wp:effectExtent l="0" t="0" r="0" b="7620"/>
-            <wp:docPr id="7" name="Image 7"/>
+          <wp:inline distT="0" distB="0" distL="0" distR="0" wp14:anchorId="6921208B" wp14:editId="36EA7573">
+            <wp:extent cx="3641136" cy="8060788"/>
+            <wp:effectExtent l="0" t="0" r="0" b="0"/>
+            <wp:docPr id="25" name="Image 25"/>
             <wp:cNvGraphicFramePr>
               <a:graphicFrameLocks xmlns:a="http://schemas.openxmlformats.org/drawingml/2006/main" noChangeAspect="1"/>
             </wp:cNvGraphicFramePr>
@@ -578,7 +326,7 @@
                   <pic:spPr>
                     <a:xfrm>
                       <a:off x="0" y="0"/>
-                      <a:ext cx="7266551" cy="4147251"/>
+                      <a:ext cx="3641136" cy="8060788"/>
                     </a:xfrm>
                     <a:prstGeom prst="rect">
                       <a:avLst/>
@@ -590,12 +338,11 @@
           </wp:inline>
         </w:drawing>
       </w:r>
-      <w:bookmarkStart w:id="0" w:name="_GoBack"/>
-      <w:bookmarkEnd w:id="0"/>
     </w:p>
-    <w:p/>
-    <w:p/>
     <w:p>
+      <w:pPr>
+        <w:ind w:left="-1276"/>
+      </w:pPr>
       <w:r>
         <w:rPr>
           <w:noProof/>
@@ -603,9 +350,9 @@
         </w:rPr>
         <w:drawing>
           <wp:inline distT="0" distB="0" distL="0" distR="0">
-            <wp:extent cx="7239558" cy="1171254"/>
+            <wp:extent cx="7202658" cy="1570742"/>
             <wp:effectExtent l="0" t="0" r="0" b="0"/>
-            <wp:docPr id="8" name="Image 8"/>
+            <wp:docPr id="26" name="Image 26"/>
             <wp:cNvGraphicFramePr>
               <a:graphicFrameLocks xmlns:a="http://schemas.openxmlformats.org/drawingml/2006/main" noChangeAspect="1"/>
             </wp:cNvGraphicFramePr>
@@ -631,7 +378,7 @@
                   <pic:spPr>
                     <a:xfrm>
                       <a:off x="0" y="0"/>
-                      <a:ext cx="7242999" cy="1171811"/>
+                      <a:ext cx="7200000" cy="1570162"/>
                     </a:xfrm>
                     <a:prstGeom prst="rect">
                       <a:avLst/>
@@ -645,103 +392,54 @@
       </w:r>
     </w:p>
     <w:p>
+      <w:pPr>
+        <w:jc w:val="center"/>
+      </w:pPr>
       <w:r>
         <w:rPr>
           <w:noProof/>
+          <w:sz w:val="36"/>
+          <w:szCs w:val="36"/>
+          <w:u w:val="single"/>
           <w:lang w:eastAsia="fr-FR"/>
         </w:rPr>
-        <w:drawing>
-          <wp:inline distT="0" distB="0" distL="0" distR="0">
-            <wp:extent cx="7315200" cy="8074856"/>
-            <wp:effectExtent l="0" t="0" r="0" b="2540"/>
-            <wp:docPr id="9" name="Image 9"/>
-            <wp:cNvGraphicFramePr>
-              <a:graphicFrameLocks xmlns:a="http://schemas.openxmlformats.org/drawingml/2006/main" noChangeAspect="1"/>
-            </wp:cNvGraphicFramePr>
-            <a:graphic xmlns:a="http://schemas.openxmlformats.org/drawingml/2006/main">
-              <a:graphicData uri="http://schemas.openxmlformats.org/drawingml/2006/picture">
-                <pic:pic xmlns:pic="http://schemas.openxmlformats.org/drawingml/2006/picture">
-                  <pic:nvPicPr>
-                    <pic:cNvPr id="0" name="diagramme de flux partie 6.png"/>
-                    <pic:cNvPicPr/>
-                  </pic:nvPicPr>
-                  <pic:blipFill>
-                    <a:blip r:embed="rId10">
-                      <a:extLst>
-                        <a:ext uri="{28A0092B-C50C-407E-A947-70E740481C1C}">
-                          <a14:useLocalDpi xmlns:a14="http://schemas.microsoft.com/office/drawing/2010/main" val="0"/>
-                        </a:ext>
-                      </a:extLst>
-                    </a:blip>
-                    <a:stretch>
-                      <a:fillRect/>
-                    </a:stretch>
-                  </pic:blipFill>
-                  <pic:spPr>
-                    <a:xfrm>
-                      <a:off x="0" y="0"/>
-                      <a:ext cx="7315200" cy="8074856"/>
-                    </a:xfrm>
-                    <a:prstGeom prst="rect">
-                      <a:avLst/>
-                    </a:prstGeom>
-                  </pic:spPr>
-                </pic:pic>
-              </a:graphicData>
-            </a:graphic>
-          </wp:inline>
-        </w:drawing>
-      </w:r>
-    </w:p>
-    <w:p/>
-    <w:p/>
-    <w:p/>
-    <w:p>
-      <w:r>
-        <w:rPr>
-          <w:noProof/>
-          <w:lang w:eastAsia="fr-FR"/>
-        </w:rPr>
+        <w:lastRenderedPageBreak/>
         <mc:AlternateContent>
           <mc:Choice Requires="wps">
             <w:drawing>
-              <wp:anchor distT="0" distB="0" distL="114300" distR="114300" simplePos="0" relativeHeight="251670528" behindDoc="0" locked="0" layoutInCell="1" allowOverlap="1">
+              <wp:anchor distT="0" distB="0" distL="114300" distR="114300" simplePos="0" relativeHeight="251676672" behindDoc="0" locked="0" layoutInCell="1" allowOverlap="1" wp14:anchorId="782A69F3" wp14:editId="0E2F7722">
                 <wp:simplePos x="0" y="0"/>
                 <wp:positionH relativeFrom="column">
-                  <wp:posOffset>4387429</wp:posOffset>
+                  <wp:posOffset>2399665</wp:posOffset>
                 </wp:positionH>
                 <wp:positionV relativeFrom="paragraph">
-                  <wp:posOffset>3191988</wp:posOffset>
+                  <wp:posOffset>3446145</wp:posOffset>
                 </wp:positionV>
-                <wp:extent cx="688063" cy="289711"/>
-                <wp:effectExtent l="0" t="0" r="17145" b="15240"/>
+                <wp:extent cx="2924810" cy="337820"/>
+                <wp:effectExtent l="19050" t="19050" r="8890" b="24130"/>
                 <wp:wrapNone/>
-                <wp:docPr id="18" name="Zone de texte 18"/>
+                <wp:docPr id="31" name="Connecteur droit 31"/>
                 <wp:cNvGraphicFramePr/>
                 <a:graphic xmlns:a="http://schemas.openxmlformats.org/drawingml/2006/main">
                   <a:graphicData uri="http://schemas.microsoft.com/office/word/2010/wordprocessingShape">
                     <wps:wsp>
-                      <wps:cNvSpPr txBox="1"/>
+                      <wps:cNvCnPr/>
                       <wps:spPr>
-                        <a:xfrm>
+                        <a:xfrm flipH="1" flipV="1">
                           <a:off x="0" y="0"/>
-                          <a:ext cx="688063" cy="289711"/>
+                          <a:ext cx="2924810" cy="337820"/>
                         </a:xfrm>
-                        <a:prstGeom prst="rect">
+                        <a:prstGeom prst="line">
                           <a:avLst/>
                         </a:prstGeom>
-                        <a:solidFill>
-                          <a:schemeClr val="lt1"/>
-                        </a:solidFill>
-                        <a:ln w="6350">
+                        <a:ln w="38100">
                           <a:solidFill>
-                            <a:prstClr val="black"/>
+                            <a:srgbClr val="D46E4C"/>
                           </a:solidFill>
                         </a:ln>
-                        <a:effectLst/>
                       </wps:spPr>
                       <wps:style>
-                        <a:lnRef idx="0">
+                        <a:lnRef idx="1">
                           <a:schemeClr val="accent1"/>
                         </a:lnRef>
                         <a:fillRef idx="0">
@@ -751,308 +449,10 @@
                           <a:schemeClr val="accent1"/>
                         </a:effectRef>
                         <a:fontRef idx="minor">
-                          <a:schemeClr val="dk1"/>
-                        </a:fontRef>
-                      </wps:style>
-                      <wps:txbx>
-                        <w:txbxContent>
-                          <w:p>
-                            <w:pPr>
-                              <w:ind w:left="0"/>
-                              <w:jc w:val="center"/>
-                            </w:pPr>
-                            <w:r>
-                              <w:t>Retour</w:t>
-                            </w:r>
-                          </w:p>
-                        </w:txbxContent>
-                      </wps:txbx>
-                      <wps:bodyPr rot="0" spcFirstLastPara="0" vertOverflow="overflow" horzOverflow="overflow" vert="horz" wrap="square" lIns="91440" tIns="45720" rIns="91440" bIns="45720" numCol="1" spcCol="0" rtlCol="0" fromWordArt="0" anchor="t" anchorCtr="0" forceAA="0" compatLnSpc="1">
-                        <a:prstTxWarp prst="textNoShape">
-                          <a:avLst/>
-                        </a:prstTxWarp>
-                        <a:noAutofit/>
-                      </wps:bodyPr>
-                    </wps:wsp>
-                  </a:graphicData>
-                </a:graphic>
-              </wp:anchor>
-            </w:drawing>
-          </mc:Choice>
-          <mc:Fallback>
-            <w:pict>
-              <v:shape id="Zone de texte 18" o:spid="_x0000_s1029" type="#_x0000_t202" style="position:absolute;left:0;text-align:left;margin-left:345.45pt;margin-top:251.35pt;width:54.2pt;height:22.8pt;z-index:251670528;visibility:visible;mso-wrap-style:square;mso-wrap-distance-left:9pt;mso-wrap-distance-top:0;mso-wrap-distance-right:9pt;mso-wrap-distance-bottom:0;mso-position-horizontal:absolute;mso-position-horizontal-relative:text;mso-position-vertical:absolute;mso-position-vertical-relative:text;v-text-anchor:top" o:gfxdata="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" fillcolor="white [3201]" strokeweight=".5pt">
-                <v:textbox>
-                  <w:txbxContent>
-                    <w:p>
-                      <w:pPr>
-                        <w:ind w:left="0"/>
-                        <w:jc w:val="center"/>
-                      </w:pPr>
-                      <w:r>
-                        <w:t>Retour</w:t>
-                      </w:r>
-                    </w:p>
-                  </w:txbxContent>
-                </v:textbox>
-              </v:shape>
-            </w:pict>
-          </mc:Fallback>
-        </mc:AlternateContent>
-      </w:r>
-      <w:r>
-        <w:rPr>
-          <w:noProof/>
-          <w:lang w:eastAsia="fr-FR"/>
-        </w:rPr>
-        <mc:AlternateContent>
-          <mc:Choice Requires="wps">
-            <w:drawing>
-              <wp:anchor distT="0" distB="0" distL="114300" distR="114300" simplePos="0" relativeHeight="251661312" behindDoc="0" locked="0" layoutInCell="1" allowOverlap="1" wp14:anchorId="58FD3E01" wp14:editId="0640A261">
-                <wp:simplePos x="0" y="0"/>
-                <wp:positionH relativeFrom="column">
-                  <wp:posOffset>2350399</wp:posOffset>
-                </wp:positionH>
-                <wp:positionV relativeFrom="paragraph">
-                  <wp:posOffset>1100636</wp:posOffset>
-                </wp:positionV>
-                <wp:extent cx="2643612" cy="3784349"/>
-                <wp:effectExtent l="38100" t="19050" r="23495" b="45085"/>
-                <wp:wrapNone/>
-                <wp:docPr id="12" name="Connecteur droit avec flèche 12"/>
-                <wp:cNvGraphicFramePr/>
-                <a:graphic xmlns:a="http://schemas.openxmlformats.org/drawingml/2006/main">
-                  <a:graphicData uri="http://schemas.microsoft.com/office/word/2010/wordprocessingShape">
-                    <wps:wsp>
-                      <wps:cNvCnPr/>
-                      <wps:spPr>
-                        <a:xfrm flipH="1">
-                          <a:off x="0" y="0"/>
-                          <a:ext cx="2643612" cy="3784349"/>
-                        </a:xfrm>
-                        <a:prstGeom prst="straightConnector1">
-                          <a:avLst/>
-                        </a:prstGeom>
-                        <a:ln w="28575">
-                          <a:tailEnd type="arrow"/>
-                        </a:ln>
-                      </wps:spPr>
-                      <wps:style>
-                        <a:lnRef idx="1">
-                          <a:schemeClr val="accent2"/>
-                        </a:lnRef>
-                        <a:fillRef idx="0">
-                          <a:schemeClr val="accent2"/>
-                        </a:fillRef>
-                        <a:effectRef idx="0">
-                          <a:schemeClr val="accent2"/>
-                        </a:effectRef>
-                        <a:fontRef idx="minor">
                           <a:schemeClr val="tx1"/>
                         </a:fontRef>
                       </wps:style>
                       <wps:bodyPr/>
-                    </wps:wsp>
-                  </a:graphicData>
-                </a:graphic>
-              </wp:anchor>
-            </w:drawing>
-          </mc:Choice>
-          <mc:Fallback>
-            <w:pict>
-              <v:shape id="Connecteur droit avec flèche 12" o:spid="_x0000_s1026" type="#_x0000_t32" style="position:absolute;margin-left:185.05pt;margin-top:86.65pt;width:208.15pt;height:298pt;flip:x;z-index:251661312;visibility:visible;mso-wrap-style:square;mso-wrap-distance-left:9pt;mso-wrap-distance-top:0;mso-wrap-distance-right:9pt;mso-wrap-distance-bottom:0;mso-position-horizontal:absolute;mso-position-horizontal-relative:text;mso-position-vertical:absolute;mso-position-vertical-relative:text" o:gfxdata="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" strokecolor="#bc4542 [3045]" strokeweight="2.25pt">
-                <v:stroke endarrow="open"/>
-              </v:shape>
-            </w:pict>
-          </mc:Fallback>
-        </mc:AlternateContent>
-      </w:r>
-      <w:r>
-        <w:rPr>
-          <w:noProof/>
-          <w:lang w:eastAsia="fr-FR"/>
-        </w:rPr>
-        <w:drawing>
-          <wp:inline distT="0" distB="0" distL="0" distR="0" wp14:anchorId="78A219EF" wp14:editId="7DC9D696">
-            <wp:extent cx="7304326" cy="4515729"/>
-            <wp:effectExtent l="0" t="0" r="0" b="0"/>
-            <wp:docPr id="10" name="Image 10"/>
-            <wp:cNvGraphicFramePr>
-              <a:graphicFrameLocks xmlns:a="http://schemas.openxmlformats.org/drawingml/2006/main" noChangeAspect="1"/>
-            </wp:cNvGraphicFramePr>
-            <a:graphic xmlns:a="http://schemas.openxmlformats.org/drawingml/2006/main">
-              <a:graphicData uri="http://schemas.openxmlformats.org/drawingml/2006/picture">
-                <pic:pic xmlns:pic="http://schemas.openxmlformats.org/drawingml/2006/picture">
-                  <pic:nvPicPr>
-                    <pic:cNvPr id="0" name="diagramme de flux partie 7.png"/>
-                    <pic:cNvPicPr/>
-                  </pic:nvPicPr>
-                  <pic:blipFill>
-                    <a:blip r:embed="rId11">
-                      <a:extLst>
-                        <a:ext uri="{28A0092B-C50C-407E-A947-70E740481C1C}">
-                          <a14:useLocalDpi xmlns:a14="http://schemas.microsoft.com/office/drawing/2010/main" val="0"/>
-                        </a:ext>
-                      </a:extLst>
-                    </a:blip>
-                    <a:stretch>
-                      <a:fillRect/>
-                    </a:stretch>
-                  </pic:blipFill>
-                  <pic:spPr>
-                    <a:xfrm>
-                      <a:off x="0" y="0"/>
-                      <a:ext cx="7302723" cy="4514738"/>
-                    </a:xfrm>
-                    <a:prstGeom prst="rect">
-                      <a:avLst/>
-                    </a:prstGeom>
-                  </pic:spPr>
-                </pic:pic>
-              </a:graphicData>
-            </a:graphic>
-          </wp:inline>
-        </w:drawing>
-      </w:r>
-    </w:p>
-    <w:p>
-      <w:r>
-        <w:rPr>
-          <w:noProof/>
-          <w:lang w:eastAsia="fr-FR"/>
-        </w:rPr>
-        <w:drawing>
-          <wp:inline distT="0" distB="0" distL="0" distR="0">
-            <wp:extent cx="7335386" cy="4009292"/>
-            <wp:effectExtent l="0" t="0" r="0" b="0"/>
-            <wp:docPr id="11" name="Image 11"/>
-            <wp:cNvGraphicFramePr>
-              <a:graphicFrameLocks xmlns:a="http://schemas.openxmlformats.org/drawingml/2006/main" noChangeAspect="1"/>
-            </wp:cNvGraphicFramePr>
-            <a:graphic xmlns:a="http://schemas.openxmlformats.org/drawingml/2006/main">
-              <a:graphicData uri="http://schemas.openxmlformats.org/drawingml/2006/picture">
-                <pic:pic xmlns:pic="http://schemas.openxmlformats.org/drawingml/2006/picture">
-                  <pic:nvPicPr>
-                    <pic:cNvPr id="0" name="diagramme de flux partie 8.png"/>
-                    <pic:cNvPicPr/>
-                  </pic:nvPicPr>
-                  <pic:blipFill>
-                    <a:blip r:embed="rId12">
-                      <a:extLst>
-                        <a:ext uri="{28A0092B-C50C-407E-A947-70E740481C1C}">
-                          <a14:useLocalDpi xmlns:a14="http://schemas.microsoft.com/office/drawing/2010/main" val="0"/>
-                        </a:ext>
-                      </a:extLst>
-                    </a:blip>
-                    <a:stretch>
-                      <a:fillRect/>
-                    </a:stretch>
-                  </pic:blipFill>
-                  <pic:spPr>
-                    <a:xfrm>
-                      <a:off x="0" y="0"/>
-                      <a:ext cx="7336022" cy="4009640"/>
-                    </a:xfrm>
-                    <a:prstGeom prst="rect">
-                      <a:avLst/>
-                    </a:prstGeom>
-                  </pic:spPr>
-                </pic:pic>
-              </a:graphicData>
-            </a:graphic>
-          </wp:inline>
-        </w:drawing>
-      </w:r>
-    </w:p>
-    <w:p/>
-    <w:p/>
-    <w:p/>
-    <w:p>
-      <w:r>
-        <w:rPr>
-          <w:noProof/>
-          <w:lang w:eastAsia="fr-FR"/>
-        </w:rPr>
-        <mc:AlternateContent>
-          <mc:Choice Requires="wps">
-            <w:drawing>
-              <wp:anchor distT="0" distB="0" distL="114300" distR="114300" simplePos="0" relativeHeight="251669504" behindDoc="0" locked="0" layoutInCell="1" allowOverlap="1">
-                <wp:simplePos x="0" y="0"/>
-                <wp:positionH relativeFrom="column">
-                  <wp:posOffset>3762741</wp:posOffset>
-                </wp:positionH>
-                <wp:positionV relativeFrom="paragraph">
-                  <wp:posOffset>-6595</wp:posOffset>
-                </wp:positionV>
-                <wp:extent cx="2733750" cy="271604"/>
-                <wp:effectExtent l="0" t="0" r="28575" b="14605"/>
-                <wp:wrapNone/>
-                <wp:docPr id="17" name="Zone de texte 17"/>
-                <wp:cNvGraphicFramePr/>
-                <a:graphic xmlns:a="http://schemas.openxmlformats.org/drawingml/2006/main">
-                  <a:graphicData uri="http://schemas.microsoft.com/office/word/2010/wordprocessingShape">
-                    <wps:wsp>
-                      <wps:cNvSpPr txBox="1"/>
-                      <wps:spPr>
-                        <a:xfrm>
-                          <a:off x="0" y="0"/>
-                          <a:ext cx="2733750" cy="271604"/>
-                        </a:xfrm>
-                        <a:prstGeom prst="rect">
-                          <a:avLst/>
-                        </a:prstGeom>
-                        <a:solidFill>
-                          <a:schemeClr val="lt1"/>
-                        </a:solidFill>
-                        <a:ln w="6350">
-                          <a:solidFill>
-                            <a:prstClr val="black"/>
-                          </a:solidFill>
-                        </a:ln>
-                        <a:effectLst/>
-                      </wps:spPr>
-                      <wps:style>
-                        <a:lnRef idx="0">
-                          <a:schemeClr val="accent1"/>
-                        </a:lnRef>
-                        <a:fillRef idx="0">
-                          <a:schemeClr val="accent1"/>
-                        </a:fillRef>
-                        <a:effectRef idx="0">
-                          <a:schemeClr val="accent1"/>
-                        </a:effectRef>
-                        <a:fontRef idx="minor">
-                          <a:schemeClr val="dk1"/>
-                        </a:fontRef>
-                      </wps:style>
-                      <wps:txbx>
-                        <w:txbxContent>
-                          <w:p>
-                            <w:pPr>
-                              <w:ind w:left="0"/>
-                              <w:rPr>
-                                <w:b/>
-                                <w:sz w:val="24"/>
-                                <w:szCs w:val="24"/>
-                              </w:rPr>
-                            </w:pPr>
-                            <w:r>
-                              <w:rPr>
-                                <w:b/>
-                                <w:sz w:val="24"/>
-                                <w:szCs w:val="24"/>
-                              </w:rPr>
-                              <w:t>Pareil que pour les fournisseurs ou PCG</w:t>
-                            </w:r>
-                          </w:p>
-                        </w:txbxContent>
-                      </wps:txbx>
-                      <wps:bodyPr rot="0" spcFirstLastPara="0" vertOverflow="overflow" horzOverflow="overflow" vert="horz" wrap="square" lIns="91440" tIns="45720" rIns="91440" bIns="45720" numCol="1" spcCol="0" rtlCol="0" fromWordArt="0" anchor="t" anchorCtr="0" forceAA="0" compatLnSpc="1">
-                        <a:prstTxWarp prst="textNoShape">
-                          <a:avLst/>
-                        </a:prstTxWarp>
-                        <a:noAutofit/>
-                      </wps:bodyPr>
                     </wps:wsp>
                   </a:graphicData>
                 </a:graphic>
@@ -1064,70 +464,51 @@
           </mc:Choice>
           <mc:Fallback>
             <w:pict>
-              <v:shape id="Zone de texte 17" o:spid="_x0000_s1030" type="#_x0000_t202" style="position:absolute;left:0;text-align:left;margin-left:296.3pt;margin-top:-.5pt;width:215.25pt;height:21.4pt;z-index:251669504;visibility:visible;mso-wrap-style:square;mso-width-percent:0;mso-wrap-distance-left:9pt;mso-wrap-distance-top:0;mso-wrap-distance-right:9pt;mso-wrap-distance-bottom:0;mso-position-horizontal:absolute;mso-position-horizontal-relative:text;mso-position-vertical:absolute;mso-position-vertical-relative:text;mso-width-percent:0;mso-width-relative:margin;v-text-anchor:top" o:gfxdata="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" fillcolor="white [3201]" strokeweight=".5pt">
-                <v:textbox>
-                  <w:txbxContent>
-                    <w:p>
-                      <w:pPr>
-                        <w:ind w:left="0"/>
-                        <w:rPr>
-                          <w:b/>
-                          <w:sz w:val="24"/>
-                          <w:szCs w:val="24"/>
-                        </w:rPr>
-                      </w:pPr>
-                      <w:r>
-                        <w:rPr>
-                          <w:b/>
-                          <w:sz w:val="24"/>
-                          <w:szCs w:val="24"/>
-                        </w:rPr>
-                        <w:t>Pareil que pour les fournisseurs ou PCG</w:t>
-                      </w:r>
-                    </w:p>
-                  </w:txbxContent>
-                </v:textbox>
-              </v:shape>
+              <v:line id="Connecteur droit 31" o:spid="_x0000_s1026" style="position:absolute;flip:x y;z-index:251676672;visibility:visible;mso-wrap-style:square;mso-width-percent:0;mso-wrap-distance-left:9pt;mso-wrap-distance-top:0;mso-wrap-distance-right:9pt;mso-wrap-distance-bottom:0;mso-position-horizontal:absolute;mso-position-horizontal-relative:text;mso-position-vertical:absolute;mso-position-vertical-relative:text;mso-width-percent:0;mso-width-relative:margin" from="188.95pt,271.35pt" to="419.25pt,297.95pt" o:gfxdata="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" strokecolor="#d46e4c" strokeweight="3pt"/>
             </w:pict>
           </mc:Fallback>
         </mc:AlternateContent>
       </w:r>
-    </w:p>
-    <w:p>
       <w:r>
         <w:rPr>
           <w:noProof/>
+          <w:sz w:val="36"/>
+          <w:szCs w:val="36"/>
+          <w:u w:val="single"/>
           <w:lang w:eastAsia="fr-FR"/>
         </w:rPr>
         <mc:AlternateContent>
           <mc:Choice Requires="wps">
             <w:drawing>
-              <wp:anchor distT="0" distB="0" distL="114300" distR="114300" simplePos="0" relativeHeight="251666432" behindDoc="0" locked="0" layoutInCell="1" allowOverlap="1" wp14:anchorId="674CA0AA" wp14:editId="01BC99AA">
+              <wp:anchor distT="0" distB="0" distL="114300" distR="114300" simplePos="0" relativeHeight="251674624" behindDoc="0" locked="0" layoutInCell="1" allowOverlap="1" wp14:anchorId="4B16E03D" wp14:editId="47A56CE9">
                 <wp:simplePos x="0" y="0"/>
                 <wp:positionH relativeFrom="column">
-                  <wp:posOffset>5184135</wp:posOffset>
+                  <wp:posOffset>3946623</wp:posOffset>
                 </wp:positionH>
                 <wp:positionV relativeFrom="paragraph">
-                  <wp:posOffset>23275</wp:posOffset>
+                  <wp:posOffset>6020435</wp:posOffset>
                 </wp:positionV>
-                <wp:extent cx="778597" cy="2018923"/>
-                <wp:effectExtent l="76200" t="38100" r="21590" b="19685"/>
+                <wp:extent cx="1377950" cy="562708"/>
+                <wp:effectExtent l="38100" t="19050" r="12700" b="66040"/>
                 <wp:wrapNone/>
-                <wp:docPr id="15" name="Connecteur droit avec flèche 15"/>
+                <wp:docPr id="365" name="Connecteur droit avec flèche 365"/>
                 <wp:cNvGraphicFramePr/>
                 <a:graphic xmlns:a="http://schemas.openxmlformats.org/drawingml/2006/main">
                   <a:graphicData uri="http://schemas.microsoft.com/office/word/2010/wordprocessingShape">
                     <wps:wsp>
                       <wps:cNvCnPr/>
                       <wps:spPr>
-                        <a:xfrm flipH="1" flipV="1">
+                        <a:xfrm flipH="1">
                           <a:off x="0" y="0"/>
-                          <a:ext cx="778597" cy="2018923"/>
+                          <a:ext cx="1377950" cy="562708"/>
                         </a:xfrm>
                         <a:prstGeom prst="straightConnector1">
                           <a:avLst/>
                         </a:prstGeom>
                         <a:ln w="28575">
+                          <a:solidFill>
+                            <a:srgbClr val="D46E4C"/>
+                          </a:solidFill>
                           <a:tailEnd type="arrow"/>
                         </a:ln>
                       </wps:spPr>
@@ -1160,7 +541,11 @@
           </mc:Choice>
           <mc:Fallback>
             <w:pict>
-              <v:shape id="Connecteur droit avec flèche 15" o:spid="_x0000_s1026" type="#_x0000_t32" style="position:absolute;margin-left:408.2pt;margin-top:1.85pt;width:61.3pt;height:158.95pt;flip:x y;z-index:251666432;visibility:visible;mso-wrap-style:square;mso-width-percent:0;mso-height-percent:0;mso-wrap-distance-left:9pt;mso-wrap-distance-top:0;mso-wrap-distance-right:9pt;mso-wrap-distance-bottom:0;mso-position-horizontal:absolute;mso-position-horizontal-relative:text;mso-position-vertical:absolute;mso-position-vertical-relative:text;mso-width-percent:0;mso-height-percent:0;mso-width-relative:margin;mso-height-relative:margin" o:gfxdata="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" strokecolor="#bc4542 [3045]" strokeweight="2.25pt">
+              <v:shapetype id="_x0000_t32" coordsize="21600,21600" o:spt="32" o:oned="t" path="m,l21600,21600e" filled="f">
+                <v:path arrowok="t" fillok="f" o:connecttype="none"/>
+                <o:lock v:ext="edit" shapetype="t"/>
+              </v:shapetype>
+              <v:shape id="Connecteur droit avec flèche 365" o:spid="_x0000_s1026" type="#_x0000_t32" style="position:absolute;margin-left:310.75pt;margin-top:474.05pt;width:108.5pt;height:44.3pt;flip:x;z-index:251674624;visibility:visible;mso-wrap-style:square;mso-width-percent:0;mso-height-percent:0;mso-wrap-distance-left:9pt;mso-wrap-distance-top:0;mso-wrap-distance-right:9pt;mso-wrap-distance-bottom:0;mso-position-horizontal:absolute;mso-position-horizontal-relative:text;mso-position-vertical:absolute;mso-position-vertical-relative:text;mso-width-percent:0;mso-height-percent:0;mso-width-relative:margin;mso-height-relative:margin" o:gfxdata="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" strokecolor="#d46e4c" strokeweight="2.25pt">
                 <v:stroke endarrow="open"/>
               </v:shape>
             </w:pict>
@@ -1170,49 +555,54 @@
       <w:r>
         <w:rPr>
           <w:noProof/>
+          <w:sz w:val="36"/>
+          <w:szCs w:val="36"/>
+          <w:u w:val="single"/>
           <w:lang w:eastAsia="fr-FR"/>
         </w:rPr>
         <mc:AlternateContent>
           <mc:Choice Requires="wps">
             <w:drawing>
-              <wp:anchor distT="0" distB="0" distL="114300" distR="114300" simplePos="0" relativeHeight="251668480" behindDoc="0" locked="0" layoutInCell="1" allowOverlap="1" wp14:anchorId="2656EFB1" wp14:editId="70361EE8">
+              <wp:anchor distT="0" distB="0" distL="114300" distR="114300" simplePos="0" relativeHeight="251675648" behindDoc="0" locked="0" layoutInCell="1" allowOverlap="1" wp14:anchorId="304FFDF0" wp14:editId="07CDAB1F">
                 <wp:simplePos x="0" y="0"/>
                 <wp:positionH relativeFrom="column">
-                  <wp:posOffset>4994137</wp:posOffset>
+                  <wp:posOffset>5310505</wp:posOffset>
                 </wp:positionH>
                 <wp:positionV relativeFrom="paragraph">
-                  <wp:posOffset>23275</wp:posOffset>
+                  <wp:posOffset>3775710</wp:posOffset>
                 </wp:positionV>
-                <wp:extent cx="189997" cy="1964295"/>
-                <wp:effectExtent l="114300" t="38100" r="19685" b="17145"/>
+                <wp:extent cx="0" cy="2239645"/>
+                <wp:effectExtent l="19050" t="0" r="19050" b="8255"/>
                 <wp:wrapNone/>
-                <wp:docPr id="16" name="Connecteur droit avec flèche 16"/>
+                <wp:docPr id="30" name="Connecteur droit 30"/>
                 <wp:cNvGraphicFramePr/>
                 <a:graphic xmlns:a="http://schemas.openxmlformats.org/drawingml/2006/main">
                   <a:graphicData uri="http://schemas.microsoft.com/office/word/2010/wordprocessingShape">
                     <wps:wsp>
                       <wps:cNvCnPr/>
                       <wps:spPr>
-                        <a:xfrm flipH="1" flipV="1">
+                        <a:xfrm flipV="1">
                           <a:off x="0" y="0"/>
-                          <a:ext cx="189997" cy="1964295"/>
+                          <a:ext cx="0" cy="2239645"/>
                         </a:xfrm>
-                        <a:prstGeom prst="straightConnector1">
+                        <a:prstGeom prst="line">
                           <a:avLst/>
                         </a:prstGeom>
-                        <a:ln w="28575">
-                          <a:tailEnd type="arrow"/>
+                        <a:ln w="38100">
+                          <a:solidFill>
+                            <a:srgbClr val="D46E4C"/>
+                          </a:solidFill>
                         </a:ln>
                       </wps:spPr>
                       <wps:style>
                         <a:lnRef idx="1">
-                          <a:schemeClr val="accent2"/>
+                          <a:schemeClr val="accent1"/>
                         </a:lnRef>
                         <a:fillRef idx="0">
-                          <a:schemeClr val="accent2"/>
+                          <a:schemeClr val="accent1"/>
                         </a:fillRef>
                         <a:effectRef idx="0">
-                          <a:schemeClr val="accent2"/>
+                          <a:schemeClr val="accent1"/>
                         </a:effectRef>
                         <a:fontRef idx="minor">
                           <a:schemeClr val="tx1"/>
@@ -1222,206 +612,12 @@
                     </wps:wsp>
                   </a:graphicData>
                 </a:graphic>
-                <wp14:sizeRelH relativeFrom="margin">
-                  <wp14:pctWidth>0</wp14:pctWidth>
-                </wp14:sizeRelH>
-                <wp14:sizeRelV relativeFrom="margin">
-                  <wp14:pctHeight>0</wp14:pctHeight>
-                </wp14:sizeRelV>
               </wp:anchor>
             </w:drawing>
           </mc:Choice>
           <mc:Fallback>
             <w:pict>
-              <v:shape id="Connecteur droit avec flèche 16" o:spid="_x0000_s1026" type="#_x0000_t32" style="position:absolute;margin-left:393.25pt;margin-top:1.85pt;width:14.95pt;height:154.65pt;flip:x y;z-index:251668480;visibility:visible;mso-wrap-style:square;mso-width-percent:0;mso-height-percent:0;mso-wrap-distance-left:9pt;mso-wrap-distance-top:0;mso-wrap-distance-right:9pt;mso-wrap-distance-bottom:0;mso-position-horizontal:absolute;mso-position-horizontal-relative:text;mso-position-vertical:absolute;mso-position-vertical-relative:text;mso-width-percent:0;mso-height-percent:0;mso-width-relative:margin;mso-height-relative:margin" o:gfxdata="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" strokecolor="#bc4542 [3045]" strokeweight="2.25pt">
-                <v:stroke endarrow="open"/>
-              </v:shape>
-            </w:pict>
-          </mc:Fallback>
-        </mc:AlternateContent>
-      </w:r>
-      <w:r>
-        <w:rPr>
-          <w:noProof/>
-          <w:lang w:eastAsia="fr-FR"/>
-        </w:rPr>
-        <mc:AlternateContent>
-          <mc:Choice Requires="wps">
-            <w:drawing>
-              <wp:anchor distT="0" distB="0" distL="114300" distR="114300" simplePos="0" relativeHeight="251664384" behindDoc="0" locked="0" layoutInCell="1" allowOverlap="1" wp14:anchorId="49B675DA" wp14:editId="77D406C8">
-                <wp:simplePos x="0" y="0"/>
-                <wp:positionH relativeFrom="column">
-                  <wp:posOffset>3861908</wp:posOffset>
-                </wp:positionH>
-                <wp:positionV relativeFrom="paragraph">
-                  <wp:posOffset>23275</wp:posOffset>
-                </wp:positionV>
-                <wp:extent cx="978194" cy="3313505"/>
-                <wp:effectExtent l="19050" t="38100" r="50800" b="20320"/>
-                <wp:wrapNone/>
-                <wp:docPr id="14" name="Connecteur droit avec flèche 14"/>
-                <wp:cNvGraphicFramePr/>
-                <a:graphic xmlns:a="http://schemas.openxmlformats.org/drawingml/2006/main">
-                  <a:graphicData uri="http://schemas.microsoft.com/office/word/2010/wordprocessingShape">
-                    <wps:wsp>
-                      <wps:cNvCnPr/>
-                      <wps:spPr>
-                        <a:xfrm flipV="1">
-                          <a:off x="0" y="0"/>
-                          <a:ext cx="978194" cy="3313505"/>
-                        </a:xfrm>
-                        <a:prstGeom prst="straightConnector1">
-                          <a:avLst/>
-                        </a:prstGeom>
-                        <a:ln w="28575">
-                          <a:tailEnd type="arrow"/>
-                        </a:ln>
-                      </wps:spPr>
-                      <wps:style>
-                        <a:lnRef idx="1">
-                          <a:schemeClr val="accent2"/>
-                        </a:lnRef>
-                        <a:fillRef idx="0">
-                          <a:schemeClr val="accent2"/>
-                        </a:fillRef>
-                        <a:effectRef idx="0">
-                          <a:schemeClr val="accent2"/>
-                        </a:effectRef>
-                        <a:fontRef idx="minor">
-                          <a:schemeClr val="tx1"/>
-                        </a:fontRef>
-                      </wps:style>
-                      <wps:bodyPr/>
-                    </wps:wsp>
-                  </a:graphicData>
-                </a:graphic>
-                <wp14:sizeRelH relativeFrom="margin">
-                  <wp14:pctWidth>0</wp14:pctWidth>
-                </wp14:sizeRelH>
-                <wp14:sizeRelV relativeFrom="margin">
-                  <wp14:pctHeight>0</wp14:pctHeight>
-                </wp14:sizeRelV>
-              </wp:anchor>
-            </w:drawing>
-          </mc:Choice>
-          <mc:Fallback>
-            <w:pict>
-              <v:shape id="Connecteur droit avec flèche 14" o:spid="_x0000_s1026" type="#_x0000_t32" style="position:absolute;margin-left:304.1pt;margin-top:1.85pt;width:77pt;height:260.9pt;flip:y;z-index:251664384;visibility:visible;mso-wrap-style:square;mso-width-percent:0;mso-height-percent:0;mso-wrap-distance-left:9pt;mso-wrap-distance-top:0;mso-wrap-distance-right:9pt;mso-wrap-distance-bottom:0;mso-position-horizontal:absolute;mso-position-horizontal-relative:text;mso-position-vertical:absolute;mso-position-vertical-relative:text;mso-width-percent:0;mso-height-percent:0;mso-width-relative:margin;mso-height-relative:margin" o:gfxdata="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" strokecolor="#bc4542 [3045]" strokeweight="2.25pt">
-                <v:stroke endarrow="open"/>
-              </v:shape>
-            </w:pict>
-          </mc:Fallback>
-        </mc:AlternateContent>
-      </w:r>
-    </w:p>
-    <w:p>
-      <w:r>
-        <w:rPr>
-          <w:noProof/>
-          <w:lang w:eastAsia="fr-FR"/>
-        </w:rPr>
-        <mc:AlternateContent>
-          <mc:Choice Requires="wps">
-            <w:drawing>
-              <wp:anchor distT="0" distB="0" distL="114300" distR="114300" simplePos="0" relativeHeight="251672576" behindDoc="0" locked="0" layoutInCell="1" allowOverlap="1">
-                <wp:simplePos x="0" y="0"/>
-                <wp:positionH relativeFrom="column">
-                  <wp:posOffset>3762740</wp:posOffset>
-                </wp:positionH>
-                <wp:positionV relativeFrom="paragraph">
-                  <wp:posOffset>7594681</wp:posOffset>
-                </wp:positionV>
-                <wp:extent cx="1973655" cy="280657"/>
-                <wp:effectExtent l="0" t="0" r="26670" b="24765"/>
-                <wp:wrapNone/>
-                <wp:docPr id="21" name="Zone de texte 21"/>
-                <wp:cNvGraphicFramePr/>
-                <a:graphic xmlns:a="http://schemas.openxmlformats.org/drawingml/2006/main">
-                  <a:graphicData uri="http://schemas.microsoft.com/office/word/2010/wordprocessingShape">
-                    <wps:wsp>
-                      <wps:cNvSpPr txBox="1"/>
-                      <wps:spPr>
-                        <a:xfrm>
-                          <a:off x="0" y="0"/>
-                          <a:ext cx="1973655" cy="280657"/>
-                        </a:xfrm>
-                        <a:prstGeom prst="rect">
-                          <a:avLst/>
-                        </a:prstGeom>
-                        <a:solidFill>
-                          <a:schemeClr val="lt1"/>
-                        </a:solidFill>
-                        <a:ln w="6350">
-                          <a:solidFill>
-                            <a:prstClr val="black"/>
-                          </a:solidFill>
-                        </a:ln>
-                        <a:effectLst/>
-                      </wps:spPr>
-                      <wps:style>
-                        <a:lnRef idx="0">
-                          <a:schemeClr val="accent1"/>
-                        </a:lnRef>
-                        <a:fillRef idx="0">
-                          <a:schemeClr val="accent1"/>
-                        </a:fillRef>
-                        <a:effectRef idx="0">
-                          <a:schemeClr val="accent1"/>
-                        </a:effectRef>
-                        <a:fontRef idx="minor">
-                          <a:schemeClr val="dk1"/>
-                        </a:fontRef>
-                      </wps:style>
-                      <wps:txbx>
-                        <w:txbxContent>
-                          <w:p>
-                            <w:pPr>
-                              <w:ind w:left="0"/>
-                            </w:pPr>
-                            <w:r>
-                              <w:t>Imprimer la feuille de présence</w:t>
-                            </w:r>
-                          </w:p>
-                        </w:txbxContent>
-                      </wps:txbx>
-                      <wps:bodyPr rot="0" spcFirstLastPara="0" vertOverflow="overflow" horzOverflow="overflow" vert="horz" wrap="square" lIns="91440" tIns="45720" rIns="91440" bIns="45720" numCol="1" spcCol="0" rtlCol="0" fromWordArt="0" anchor="t" anchorCtr="0" forceAA="0" compatLnSpc="1">
-                        <a:prstTxWarp prst="textNoShape">
-                          <a:avLst/>
-                        </a:prstTxWarp>
-                        <a:noAutofit/>
-                      </wps:bodyPr>
-                    </wps:wsp>
-                  </a:graphicData>
-                </a:graphic>
-                <wp14:sizeRelH relativeFrom="margin">
-                  <wp14:pctWidth>0</wp14:pctWidth>
-                </wp14:sizeRelH>
-                <wp14:sizeRelV relativeFrom="margin">
-                  <wp14:pctHeight>0</wp14:pctHeight>
-                </wp14:sizeRelV>
-              </wp:anchor>
-            </w:drawing>
-          </mc:Choice>
-          <mc:Fallback>
-            <w:pict>
-              <v:shapetype id="_x0000_t202" coordsize="21600,21600" o:spt="202" path="m,l,21600r21600,l21600,xe">
-                <v:stroke joinstyle="miter"/>
-                <v:path gradientshapeok="t" o:connecttype="rect"/>
-              </v:shapetype>
-              <v:shape id="Zone de texte 21" o:spid="_x0000_s1031" type="#_x0000_t202" style="position:absolute;left:0;text-align:left;margin-left:296.3pt;margin-top:598pt;width:155.4pt;height:22.1pt;z-index:251672576;visibility:visible;mso-wrap-style:square;mso-width-percent:0;mso-height-percent:0;mso-wrap-distance-left:9pt;mso-wrap-distance-top:0;mso-wrap-distance-right:9pt;mso-wrap-distance-bottom:0;mso-position-horizontal:absolute;mso-position-horizontal-relative:text;mso-position-vertical:absolute;mso-position-vertical-relative:text;mso-width-percent:0;mso-height-percent:0;mso-width-relative:margin;mso-height-relative:margin;v-text-anchor:top" o:gfxdata="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" fillcolor="white [3201]" strokeweight=".5pt">
-                <v:textbox>
-                  <w:txbxContent>
-                    <w:p>
-                      <w:pPr>
-                        <w:ind w:left="0"/>
-                      </w:pPr>
-                      <w:r>
-                        <w:t>Imprimer la feuille de présence</w:t>
-                      </w:r>
-                    </w:p>
-                  </w:txbxContent>
-                </v:textbox>
-              </v:shape>
+              <v:line id="Connecteur droit 30" o:spid="_x0000_s1026" style="position:absolute;flip:y;z-index:251675648;visibility:visible;mso-wrap-style:square;mso-wrap-distance-left:9pt;mso-wrap-distance-top:0;mso-wrap-distance-right:9pt;mso-wrap-distance-bottom:0;mso-position-horizontal:absolute;mso-position-horizontal-relative:text;mso-position-vertical:absolute;mso-position-vertical-relative:text" from="418.15pt,297.3pt" to="418.15pt,473.65pt" o:gfxdata="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" strokecolor="#d46e4c" strokeweight="3pt"/>
             </w:pict>
           </mc:Fallback>
         </mc:AlternateContent>
@@ -1432,10 +628,10 @@
           <w:lang w:eastAsia="fr-FR"/>
         </w:rPr>
         <w:drawing>
-          <wp:inline distT="0" distB="0" distL="0" distR="0">
-            <wp:extent cx="7315200" cy="8229600"/>
-            <wp:effectExtent l="0" t="0" r="0" b="0"/>
-            <wp:docPr id="13" name="Image 13"/>
+          <wp:inline distT="0" distB="0" distL="0" distR="0" wp14:anchorId="2ADAB00B" wp14:editId="22A05516">
+            <wp:extent cx="4445391" cy="6457071"/>
+            <wp:effectExtent l="0" t="0" r="0" b="1270"/>
+            <wp:docPr id="28" name="Image 28"/>
             <wp:cNvGraphicFramePr>
               <a:graphicFrameLocks xmlns:a="http://schemas.openxmlformats.org/drawingml/2006/main" noChangeAspect="1"/>
             </wp:cNvGraphicFramePr>
@@ -1443,7 +639,160 @@
               <a:graphicData uri="http://schemas.openxmlformats.org/drawingml/2006/picture">
                 <pic:pic xmlns:pic="http://schemas.openxmlformats.org/drawingml/2006/picture">
                   <pic:nvPicPr>
-                    <pic:cNvPr id="0" name="diagramme de flux partie 9.png"/>
+                    <pic:cNvPr id="0" name="diagramme de flux partie 6.png"/>
+                    <pic:cNvPicPr/>
+                  </pic:nvPicPr>
+                  <pic:blipFill>
+                    <a:blip r:embed="rId10">
+                      <a:extLst>
+                        <a:ext uri="{28A0092B-C50C-407E-A947-70E740481C1C}">
+                          <a14:useLocalDpi xmlns:a14="http://schemas.microsoft.com/office/drawing/2010/main" val="0"/>
+                        </a:ext>
+                      </a:extLst>
+                    </a:blip>
+                    <a:stretch>
+                      <a:fillRect/>
+                    </a:stretch>
+                  </pic:blipFill>
+                  <pic:spPr>
+                    <a:xfrm>
+                      <a:off x="0" y="0"/>
+                      <a:ext cx="4443750" cy="6454687"/>
+                    </a:xfrm>
+                    <a:prstGeom prst="rect">
+                      <a:avLst/>
+                    </a:prstGeom>
+                  </pic:spPr>
+                </pic:pic>
+              </a:graphicData>
+            </a:graphic>
+          </wp:inline>
+        </w:drawing>
+      </w:r>
+      <w:bookmarkStart w:id="0" w:name="_GoBack"/>
+      <w:bookmarkEnd w:id="0"/>
+      <w:r>
+        <w:rPr>
+          <w:noProof/>
+          <w:lang w:eastAsia="fr-FR"/>
+        </w:rPr>
+        <w:drawing>
+          <wp:inline distT="0" distB="0" distL="0" distR="0" wp14:anchorId="7BED0494" wp14:editId="4ED5AEEE">
+            <wp:extent cx="4065563" cy="3553274"/>
+            <wp:effectExtent l="0" t="0" r="0" b="9525"/>
+            <wp:docPr id="29" name="Image 29"/>
+            <wp:cNvGraphicFramePr>
+              <a:graphicFrameLocks xmlns:a="http://schemas.openxmlformats.org/drawingml/2006/main" noChangeAspect="1"/>
+            </wp:cNvGraphicFramePr>
+            <a:graphic xmlns:a="http://schemas.openxmlformats.org/drawingml/2006/main">
+              <a:graphicData uri="http://schemas.openxmlformats.org/drawingml/2006/picture">
+                <pic:pic xmlns:pic="http://schemas.openxmlformats.org/drawingml/2006/picture">
+                  <pic:nvPicPr>
+                    <pic:cNvPr id="0" name="diagramme de flux partie 6bis.png"/>
+                    <pic:cNvPicPr/>
+                  </pic:nvPicPr>
+                  <pic:blipFill>
+                    <a:blip r:embed="rId11">
+                      <a:extLst>
+                        <a:ext uri="{28A0092B-C50C-407E-A947-70E740481C1C}">
+                          <a14:useLocalDpi xmlns:a14="http://schemas.microsoft.com/office/drawing/2010/main" val="0"/>
+                        </a:ext>
+                      </a:extLst>
+                    </a:blip>
+                    <a:stretch>
+                      <a:fillRect/>
+                    </a:stretch>
+                  </pic:blipFill>
+                  <pic:spPr>
+                    <a:xfrm>
+                      <a:off x="0" y="0"/>
+                      <a:ext cx="4087573" cy="3572510"/>
+                    </a:xfrm>
+                    <a:prstGeom prst="rect">
+                      <a:avLst/>
+                    </a:prstGeom>
+                  </pic:spPr>
+                </pic:pic>
+              </a:graphicData>
+            </a:graphic>
+          </wp:inline>
+        </w:drawing>
+      </w:r>
+    </w:p>
+    <w:p>
+      <w:pPr>
+        <w:ind w:left="0"/>
+      </w:pPr>
+    </w:p>
+    <w:p>
+      <w:r>
+        <w:rPr>
+          <w:noProof/>
+          <w:lang w:eastAsia="fr-FR"/>
+        </w:rPr>
+        <w:drawing>
+          <wp:inline distT="0" distB="0" distL="0" distR="0">
+            <wp:extent cx="7197424" cy="8468751"/>
+            <wp:effectExtent l="0" t="0" r="3810" b="8890"/>
+            <wp:docPr id="353" name="Image 353"/>
+            <wp:cNvGraphicFramePr>
+              <a:graphicFrameLocks xmlns:a="http://schemas.openxmlformats.org/drawingml/2006/main" noChangeAspect="1"/>
+            </wp:cNvGraphicFramePr>
+            <a:graphic xmlns:a="http://schemas.openxmlformats.org/drawingml/2006/main">
+              <a:graphicData uri="http://schemas.openxmlformats.org/drawingml/2006/picture">
+                <pic:pic xmlns:pic="http://schemas.openxmlformats.org/drawingml/2006/picture">
+                  <pic:nvPicPr>
+                    <pic:cNvPr id="0" name="diagramme de flux partie 7.png"/>
+                    <pic:cNvPicPr/>
+                  </pic:nvPicPr>
+                  <pic:blipFill>
+                    <a:blip r:embed="rId12">
+                      <a:extLst>
+                        <a:ext uri="{28A0092B-C50C-407E-A947-70E740481C1C}">
+                          <a14:useLocalDpi xmlns:a14="http://schemas.microsoft.com/office/drawing/2010/main" val="0"/>
+                        </a:ext>
+                      </a:extLst>
+                    </a:blip>
+                    <a:stretch>
+                      <a:fillRect/>
+                    </a:stretch>
+                  </pic:blipFill>
+                  <pic:spPr>
+                    <a:xfrm>
+                      <a:off x="0" y="0"/>
+                      <a:ext cx="7200000" cy="8471782"/>
+                    </a:xfrm>
+                    <a:prstGeom prst="rect">
+                      <a:avLst/>
+                    </a:prstGeom>
+                  </pic:spPr>
+                </pic:pic>
+              </a:graphicData>
+            </a:graphic>
+          </wp:inline>
+        </w:drawing>
+      </w:r>
+    </w:p>
+    <w:p>
+      <w:r>
+        <w:rPr>
+          <w:noProof/>
+          <w:lang w:eastAsia="fr-FR"/>
+        </w:rPr>
+        <w:lastRenderedPageBreak/>
+        <w:drawing>
+          <wp:inline distT="0" distB="0" distL="0" distR="0">
+            <wp:extent cx="7200000" cy="9219600"/>
+            <wp:effectExtent l="0" t="0" r="1270" b="635"/>
+            <wp:docPr id="354" name="Image 354"/>
+            <wp:cNvGraphicFramePr>
+              <a:graphicFrameLocks xmlns:a="http://schemas.openxmlformats.org/drawingml/2006/main" noChangeAspect="1"/>
+            </wp:cNvGraphicFramePr>
+            <a:graphic xmlns:a="http://schemas.openxmlformats.org/drawingml/2006/main">
+              <a:graphicData uri="http://schemas.openxmlformats.org/drawingml/2006/picture">
+                <pic:pic xmlns:pic="http://schemas.openxmlformats.org/drawingml/2006/picture">
+                  <pic:nvPicPr>
+                    <pic:cNvPr id="0" name="diagramme de flux partie 8.png"/>
                     <pic:cNvPicPr/>
                   </pic:nvPicPr>
                   <pic:blipFill>
@@ -1461,7 +810,7 @@
                   <pic:spPr>
                     <a:xfrm>
                       <a:off x="0" y="0"/>
-                      <a:ext cx="7315296" cy="8229708"/>
+                      <a:ext cx="7200000" cy="9219600"/>
                     </a:xfrm>
                     <a:prstGeom prst="rect">
                       <a:avLst/>
@@ -1475,21 +824,23 @@
       </w:r>
     </w:p>
     <w:p/>
-    <w:p/>
-    <w:p/>
-    <w:p/>
-    <w:p/>
+    <w:p>
+      <w:pPr>
+        <w:ind w:left="0"/>
+      </w:pPr>
+    </w:p>
     <w:p>
       <w:r>
         <w:rPr>
           <w:noProof/>
           <w:lang w:eastAsia="fr-FR"/>
         </w:rPr>
+        <w:lastRenderedPageBreak/>
         <w:drawing>
           <wp:inline distT="0" distB="0" distL="0" distR="0">
-            <wp:extent cx="7333307" cy="8419723"/>
-            <wp:effectExtent l="0" t="0" r="1270" b="635"/>
-            <wp:docPr id="22" name="Image 22"/>
+            <wp:extent cx="7200000" cy="9439200"/>
+            <wp:effectExtent l="0" t="0" r="1270" b="0"/>
+            <wp:docPr id="356" name="Image 356"/>
             <wp:cNvGraphicFramePr>
               <a:graphicFrameLocks xmlns:a="http://schemas.openxmlformats.org/drawingml/2006/main" noChangeAspect="1"/>
             </wp:cNvGraphicFramePr>
@@ -1497,7 +848,7 @@
               <a:graphicData uri="http://schemas.openxmlformats.org/drawingml/2006/picture">
                 <pic:pic xmlns:pic="http://schemas.openxmlformats.org/drawingml/2006/picture">
                   <pic:nvPicPr>
-                    <pic:cNvPr id="0" name="diagramme de flux partie 10.png"/>
+                    <pic:cNvPr id="0" name="diagramme de flux partie 9.png"/>
                     <pic:cNvPicPr/>
                   </pic:nvPicPr>
                   <pic:blipFill>
@@ -1515,7 +866,7 @@
                   <pic:spPr>
                     <a:xfrm>
                       <a:off x="0" y="0"/>
-                      <a:ext cx="7338483" cy="8425666"/>
+                      <a:ext cx="7200000" cy="9439200"/>
                     </a:xfrm>
                     <a:prstGeom prst="rect">
                       <a:avLst/>
@@ -1530,19 +881,18 @@
     </w:p>
     <w:p/>
     <w:p/>
-    <w:p/>
-    <w:p/>
     <w:p>
       <w:r>
         <w:rPr>
           <w:noProof/>
           <w:lang w:eastAsia="fr-FR"/>
         </w:rPr>
+        <w:lastRenderedPageBreak/>
         <w:drawing>
           <wp:inline distT="0" distB="0" distL="0" distR="0">
-            <wp:extent cx="7360468" cy="8573631"/>
+            <wp:extent cx="7201826" cy="9819249"/>
             <wp:effectExtent l="0" t="0" r="0" b="0"/>
-            <wp:docPr id="23" name="Image 23"/>
+            <wp:docPr id="357" name="Image 357"/>
             <wp:cNvGraphicFramePr>
               <a:graphicFrameLocks xmlns:a="http://schemas.openxmlformats.org/drawingml/2006/main" noChangeAspect="1"/>
             </wp:cNvGraphicFramePr>
@@ -1550,7 +900,7 @@
               <a:graphicData uri="http://schemas.openxmlformats.org/drawingml/2006/picture">
                 <pic:pic xmlns:pic="http://schemas.openxmlformats.org/drawingml/2006/picture">
                   <pic:nvPicPr>
-                    <pic:cNvPr id="0" name="diagramme de flux partie 11.png"/>
+                    <pic:cNvPr id="0" name="diagramme de flux partie 10.png"/>
                     <pic:cNvPicPr/>
                   </pic:nvPicPr>
                   <pic:blipFill>
@@ -1568,7 +918,61 @@
                   <pic:spPr>
                     <a:xfrm>
                       <a:off x="0" y="0"/>
-                      <a:ext cx="7362263" cy="8575722"/>
+                      <a:ext cx="7200000" cy="9816759"/>
+                    </a:xfrm>
+                    <a:prstGeom prst="rect">
+                      <a:avLst/>
+                    </a:prstGeom>
+                  </pic:spPr>
+                </pic:pic>
+              </a:graphicData>
+            </a:graphic>
+          </wp:inline>
+        </w:drawing>
+      </w:r>
+    </w:p>
+    <w:p/>
+    <w:p>
+      <w:pPr>
+        <w:ind w:left="-1276"/>
+      </w:pPr>
+      <w:r>
+        <w:rPr>
+          <w:noProof/>
+          <w:lang w:eastAsia="fr-FR"/>
+        </w:rPr>
+        <w:lastRenderedPageBreak/>
+        <w:drawing>
+          <wp:inline distT="0" distB="0" distL="0" distR="0">
+            <wp:extent cx="7196918" cy="9326880"/>
+            <wp:effectExtent l="0" t="0" r="4445" b="7620"/>
+            <wp:docPr id="358" name="Image 358"/>
+            <wp:cNvGraphicFramePr>
+              <a:graphicFrameLocks xmlns:a="http://schemas.openxmlformats.org/drawingml/2006/main" noChangeAspect="1"/>
+            </wp:cNvGraphicFramePr>
+            <a:graphic xmlns:a="http://schemas.openxmlformats.org/drawingml/2006/main">
+              <a:graphicData uri="http://schemas.openxmlformats.org/drawingml/2006/picture">
+                <pic:pic xmlns:pic="http://schemas.openxmlformats.org/drawingml/2006/picture">
+                  <pic:nvPicPr>
+                    <pic:cNvPr id="0" name="diagramme de flux partie 11.png"/>
+                    <pic:cNvPicPr/>
+                  </pic:nvPicPr>
+                  <pic:blipFill>
+                    <a:blip r:embed="rId16">
+                      <a:extLst>
+                        <a:ext uri="{28A0092B-C50C-407E-A947-70E740481C1C}">
+                          <a14:useLocalDpi xmlns:a14="http://schemas.microsoft.com/office/drawing/2010/main" val="0"/>
+                        </a:ext>
+                      </a:extLst>
+                    </a:blip>
+                    <a:stretch>
+                      <a:fillRect/>
+                    </a:stretch>
+                  </pic:blipFill>
+                  <pic:spPr>
+                    <a:xfrm>
+                      <a:off x="0" y="0"/>
+                      <a:ext cx="7197288" cy="9327360"/>
                     </a:xfrm>
                     <a:prstGeom prst="rect">
                       <a:avLst/>
@@ -1589,7 +993,7 @@
     </w:p>
     <w:sectPr>
       <w:pgSz w:w="11906" w:h="16838"/>
-      <w:pgMar w:top="709" w:right="282" w:bottom="142" w:left="1417" w:header="708" w:footer="708" w:gutter="0"/>
+      <w:pgMar w:top="709" w:right="282" w:bottom="142" w:left="1560" w:header="708" w:footer="708" w:gutter="0"/>
       <w:cols w:space="708"/>
       <w:docGrid w:linePitch="360"/>
     </w:sectPr>

</xml_diff>